<commit_message>
Portfolio Methodology & Appendices
</commit_message>
<xml_diff>
--- a/Research/Ordio Research - Communicatielog.docx
+++ b/Research/Ordio Research - Communicatielog.docx
@@ -9,12 +9,70 @@
           <w:lang w:val="nl-NL"/>
         </w:rPr>
       </w:pPr>
+      <w:proofErr w:type="spellStart"/>
       <w:r>
         <w:rPr>
           <w:lang w:val="nl-NL"/>
         </w:rPr>
-        <w:t>Communicatie-log externe- en interne ontwikkelaar</w:t>
+        <w:t>Communicationlog</w:t>
       </w:r>
+      <w:proofErr w:type="spellEnd"/>
+      <w:r>
+        <w:rPr>
+          <w:lang w:val="nl-NL"/>
+        </w:rPr>
+        <w:t xml:space="preserve"> </w:t>
+      </w:r>
+      <w:proofErr w:type="spellStart"/>
+      <w:r>
+        <w:rPr>
+          <w:lang w:val="nl-NL"/>
+        </w:rPr>
+        <w:t>external</w:t>
+      </w:r>
+      <w:proofErr w:type="spellEnd"/>
+      <w:r>
+        <w:rPr>
+          <w:lang w:val="nl-NL"/>
+        </w:rPr>
+        <w:t xml:space="preserve">- </w:t>
+      </w:r>
+      <w:proofErr w:type="spellStart"/>
+      <w:r>
+        <w:rPr>
+          <w:lang w:val="nl-NL"/>
+        </w:rPr>
+        <w:t>and</w:t>
+      </w:r>
+      <w:proofErr w:type="spellEnd"/>
+      <w:r>
+        <w:rPr>
+          <w:lang w:val="nl-NL"/>
+        </w:rPr>
+        <w:t xml:space="preserve"> </w:t>
+      </w:r>
+      <w:proofErr w:type="spellStart"/>
+      <w:r>
+        <w:rPr>
+          <w:lang w:val="nl-NL"/>
+        </w:rPr>
+        <w:t>internal</w:t>
+      </w:r>
+      <w:proofErr w:type="spellEnd"/>
+      <w:r>
+        <w:rPr>
+          <w:lang w:val="nl-NL"/>
+        </w:rPr>
+        <w:t xml:space="preserve"> </w:t>
+      </w:r>
+      <w:proofErr w:type="spellStart"/>
+      <w:r>
+        <w:rPr>
+          <w:lang w:val="nl-NL"/>
+        </w:rPr>
+        <w:t>developer</w:t>
+      </w:r>
+      <w:proofErr w:type="spellEnd"/>
     </w:p>
     <w:p>
       <w:pPr>
@@ -49,11 +107,19 @@
                 <w:lang w:val="nl-NL"/>
               </w:rPr>
             </w:pPr>
-            <w:r>
-              <w:rPr>
-                <w:lang w:val="nl-NL"/>
-              </w:rPr>
-              <w:t>Wanneer?</w:t>
+            <w:proofErr w:type="spellStart"/>
+            <w:r>
+              <w:rPr>
+                <w:lang w:val="nl-NL"/>
+              </w:rPr>
+              <w:t>When</w:t>
+            </w:r>
+            <w:proofErr w:type="spellEnd"/>
+            <w:r>
+              <w:rPr>
+                <w:lang w:val="nl-NL"/>
+              </w:rPr>
+              <w:t>?</w:t>
             </w:r>
           </w:p>
         </w:tc>
@@ -72,7 +138,13 @@
               <w:rPr>
                 <w:lang w:val="nl-NL"/>
               </w:rPr>
-              <w:t>Hoe lang?</w:t>
+              <w:t>How long</w:t>
+            </w:r>
+            <w:r>
+              <w:rPr>
+                <w:lang w:val="nl-NL"/>
+              </w:rPr>
+              <w:t>?</w:t>
             </w:r>
           </w:p>
         </w:tc>
@@ -87,11 +159,19 @@
                 <w:lang w:val="nl-NL"/>
               </w:rPr>
             </w:pPr>
-            <w:r>
-              <w:rPr>
-                <w:lang w:val="nl-NL"/>
-              </w:rPr>
-              <w:t>Wat is besproken?</w:t>
+            <w:proofErr w:type="spellStart"/>
+            <w:r>
+              <w:rPr>
+                <w:lang w:val="nl-NL"/>
+              </w:rPr>
+              <w:t>What</w:t>
+            </w:r>
+            <w:proofErr w:type="spellEnd"/>
+            <w:r>
+              <w:rPr>
+                <w:lang w:val="nl-NL"/>
+              </w:rPr>
+              <w:t>?</w:t>
             </w:r>
           </w:p>
         </w:tc>

</xml_diff>